<commit_message>
GN2 - FInal revisions and output formats  - Revisions from P Stone  - Updates on metadata  - Improve output render to include docs and epub versions  - Add open document format versions
</commit_message>
<xml_diff>
--- a/docx/gn1.docx
+++ b/docx/gn1.docx
@@ -411,7 +411,25 @@
         <w:t xml:space="preserve"> </w:t>
       </w:r>
       <w:r>
-        <w:t xml:space="preserve">we will refer to these as the "IPR Guidelines" from now on in</w:t>
+        <w:t xml:space="preserve">we will refer to these as the</w:t>
+      </w:r>
+      <w:r>
+        <w:t xml:space="preserve"> </w:t>
+      </w:r>
+      <w:r>
+        <w:t xml:space="preserve">“</w:t>
+      </w:r>
+      <w:r>
+        <w:t xml:space="preserve">IPR Guidelines</w:t>
+      </w:r>
+      <w:r>
+        <w:t xml:space="preserve">”</w:t>
+      </w:r>
+      <w:r>
+        <w:t xml:space="preserve"> </w:t>
+      </w:r>
+      <w:r>
+        <w:t xml:space="preserve">from now on in</w:t>
       </w:r>
       <w:r>
         <w:t xml:space="preserve"> </w:t>
@@ -475,7 +493,25 @@
         <w:t xml:space="preserve"> </w:t>
       </w:r>
       <w:r>
-        <w:t xml:space="preserve">we will refer to this as "NZGOAL-SE" from now on in this guidance.</w:t>
+        <w:t xml:space="preserve">we will refer to this as</w:t>
+      </w:r>
+      <w:r>
+        <w:t xml:space="preserve"> </w:t>
+      </w:r>
+      <w:r>
+        <w:t xml:space="preserve">“</w:t>
+      </w:r>
+      <w:r>
+        <w:t xml:space="preserve">NZGOAL-SE</w:t>
+      </w:r>
+      <w:r>
+        <w:t xml:space="preserve">”</w:t>
+      </w:r>
+      <w:r>
+        <w:t xml:space="preserve"> </w:t>
+      </w:r>
+      <w:r>
+        <w:t xml:space="preserve">from now on in this guidance.</w:t>
       </w:r>
       <w:r>
         <w:t xml:space="preserve"> </w:t>
@@ -531,19 +567,31 @@
         <w:rPr>
           <w:i/>
         </w:rPr>
-        <w:t xml:space="preserve">"the agency intends to allow free use of the [software] on</w:t>
+        <w:t xml:space="preserve">“</w:t>
       </w:r>
       <w:r>
         <w:rPr>
           <w:i/>
         </w:rPr>
-        <w:t xml:space="preserve"> </w:t>
+        <w:t xml:space="preserve">the agency intends to allow free use of the [software] on</w:t>
       </w:r>
       <w:r>
         <w:rPr>
           <w:i/>
         </w:rPr>
-        <w:t xml:space="preserve">open source terms"</w:t>
+        <w:t xml:space="preserve"> </w:t>
+      </w:r>
+      <w:r>
+        <w:rPr>
+          <w:i/>
+        </w:rPr>
+        <w:t xml:space="preserve">open source terms</w:t>
+      </w:r>
+      <w:r>
+        <w:rPr>
+          <w:i/>
+        </w:rPr>
+        <w:t xml:space="preserve">”</w:t>
       </w:r>
       <w:r>
         <w:rPr>
@@ -584,19 +632,31 @@
         <w:rPr>
           <w:i/>
         </w:rPr>
-        <w:t xml:space="preserve">"yes, we intend to allow free use on open source</w:t>
+        <w:t xml:space="preserve">“</w:t>
       </w:r>
       <w:r>
         <w:rPr>
           <w:i/>
         </w:rPr>
-        <w:t xml:space="preserve"> </w:t>
+        <w:t xml:space="preserve">yes, we intend to allow free use on open source</w:t>
       </w:r>
       <w:r>
         <w:rPr>
           <w:i/>
         </w:rPr>
-        <w:t xml:space="preserve">terms"</w:t>
+        <w:t xml:space="preserve"> </w:t>
+      </w:r>
+      <w:r>
+        <w:rPr>
+          <w:i/>
+        </w:rPr>
+        <w:t xml:space="preserve">terms</w:t>
+      </w:r>
+      <w:r>
+        <w:rPr>
+          <w:i/>
+        </w:rPr>
+        <w:t xml:space="preserve">”</w:t>
       </w:r>
       <w:r>
         <w:t xml:space="preserve"> </w:t>
@@ -1210,7 +1270,7 @@
         <w:t xml:space="preserve">what gets reused, gets maintained</w:t>
       </w:r>
       <w:r>
-        <w:t xml:space="preserve">. You might consider breaking down procured deliverables into modular components containing your agency's specific business logic (less desirable for others to reuse and potentially not suitable to open source license) and more generic components able to be built upon further by others (good candidates for open source licensing).</w:t>
+        <w:t xml:space="preserve">. You might consider breaking down procured deliverables into modular components containing your agency’s specific business logic (less desirable for others to reuse and potentially not suitable to open source license) and more generic components able to be built upon further by others (good candidates for open source licensing).</w:t>
       </w:r>
     </w:p>
     <w:p>
@@ -1358,7 +1418,37 @@
         <w:footnoteReference w:id="50"/>
       </w:r>
       <w:r>
-        <w:t xml:space="preserve">.Open source licensing makes the reuse of digital service delivery components easier by reducing the transaction costs of acquiring and assembling the required components to deliver digital services to the public. Currently, the New Zealand Government ICT Strategy and Action Plan can be seen as supporting this approach as it calls for more "common capabilities" and that "common service components are re-used by agencies"</w:t>
+        <w:t xml:space="preserve">.Open source licensing makes the reuse of digital service delivery components easier by reducing the transaction costs of acquiring and assembling the required components to deliver digital services to the public. Currently, the New Zealand Government ICT Strategy and Action Plan can be seen as supporting this approach as it calls for more</w:t>
+      </w:r>
+      <w:r>
+        <w:t xml:space="preserve"> </w:t>
+      </w:r>
+      <w:r>
+        <w:t xml:space="preserve">“</w:t>
+      </w:r>
+      <w:r>
+        <w:t xml:space="preserve">common capabilities</w:t>
+      </w:r>
+      <w:r>
+        <w:t xml:space="preserve">”</w:t>
+      </w:r>
+      <w:r>
+        <w:t xml:space="preserve"> </w:t>
+      </w:r>
+      <w:r>
+        <w:t xml:space="preserve">and that</w:t>
+      </w:r>
+      <w:r>
+        <w:t xml:space="preserve"> </w:t>
+      </w:r>
+      <w:r>
+        <w:t xml:space="preserve">“</w:t>
+      </w:r>
+      <w:r>
+        <w:t xml:space="preserve">common service components are re-used by agencies</w:t>
+      </w:r>
+      <w:r>
+        <w:t xml:space="preserve">”</w:t>
       </w:r>
       <w:r>
         <w:rPr>
@@ -1542,7 +1632,25 @@
         </w:numPr>
       </w:pPr>
       <w:r>
-        <w:t xml:space="preserve">set expectations that the project is released ‘as is’ and only provide limited support</w:t>
+        <w:t xml:space="preserve">set expectations that the project is released</w:t>
+      </w:r>
+      <w:r>
+        <w:t xml:space="preserve"> </w:t>
+      </w:r>
+      <w:r>
+        <w:t xml:space="preserve">‘</w:t>
+      </w:r>
+      <w:r>
+        <w:t xml:space="preserve">as is</w:t>
+      </w:r>
+      <w:r>
+        <w:t xml:space="preserve">’</w:t>
+      </w:r>
+      <w:r>
+        <w:t xml:space="preserve"> </w:t>
+      </w:r>
+      <w:r>
+        <w:t xml:space="preserve">and only provide limited support</w:t>
       </w:r>
       <w:r>
         <w:rPr>
@@ -1958,7 +2066,7 @@
         </w:numPr>
       </w:pPr>
       <w:r>
-        <w:t xml:space="preserve">There are three ideal times when you should communicate your agency's</w:t>
+        <w:t xml:space="preserve">There are three ideal times when you should communicate your agency’s</w:t>
       </w:r>
       <w:r>
         <w:t xml:space="preserve"> </w:t>
@@ -2027,7 +2135,7 @@
         <w:t xml:space="preserve"> </w:t>
       </w:r>
       <w:r>
-        <w:t xml:space="preserve">at this early stage is useful. It's at this stage that your decision to</w:t>
+        <w:t xml:space="preserve">at this early stage is useful. It’s at this stage that your decision to</w:t>
       </w:r>
       <w:r>
         <w:t xml:space="preserve"> </w:t>
@@ -2045,7 +2153,37 @@
         <w:t xml:space="preserve"> </w:t>
       </w:r>
       <w:r>
-        <w:t xml:space="preserve">"Prepare" and "Discovery" phases in the</w:t>
+        <w:t xml:space="preserve">“</w:t>
+      </w:r>
+      <w:r>
+        <w:t xml:space="preserve">Prepare</w:t>
+      </w:r>
+      <w:r>
+        <w:t xml:space="preserve">”</w:t>
+      </w:r>
+      <w:r>
+        <w:t xml:space="preserve"> </w:t>
+      </w:r>
+      <w:r>
+        <w:t xml:space="preserve">and</w:t>
+      </w:r>
+      <w:r>
+        <w:t xml:space="preserve"> </w:t>
+      </w:r>
+      <w:r>
+        <w:t xml:space="preserve">“</w:t>
+      </w:r>
+      <w:r>
+        <w:t xml:space="preserve">Discovery</w:t>
+      </w:r>
+      <w:r>
+        <w:t xml:space="preserve">”</w:t>
+      </w:r>
+      <w:r>
+        <w:t xml:space="preserve"> </w:t>
+      </w:r>
+      <w:r>
+        <w:t xml:space="preserve">phases in the</w:t>
       </w:r>
       <w:r>
         <w:t xml:space="preserve"> </w:t>
@@ -2415,7 +2553,22 @@
         <w:t xml:space="preserve"> </w:t>
       </w:r>
       <w:r>
-        <w:t xml:space="preserve">after release this may be "no maintenance required by supplier".</w:t>
+        <w:t xml:space="preserve">after release this may be</w:t>
+      </w:r>
+      <w:r>
+        <w:t xml:space="preserve"> </w:t>
+      </w:r>
+      <w:r>
+        <w:t xml:space="preserve">“</w:t>
+      </w:r>
+      <w:r>
+        <w:t xml:space="preserve">no maintenance required by supplier</w:t>
+      </w:r>
+      <w:r>
+        <w:t xml:space="preserve">”</w:t>
+      </w:r>
+      <w:r>
+        <w:t xml:space="preserve">.</w:t>
       </w:r>
     </w:p>
     <w:p>
@@ -2427,19 +2580,52 @@
         </w:numPr>
       </w:pPr>
       <w:r>
-        <w:t xml:space="preserve">If you’ve decided to release the code "AS IS" and keep open</w:t>
-      </w:r>
-      <w:r>
-        <w:t xml:space="preserve"> </w:t>
-      </w:r>
-      <w:r>
-        <w:t xml:space="preserve">source community engagement to a minimum, this might be "no</w:t>
-      </w:r>
-      <w:r>
-        <w:t xml:space="preserve"> </w:t>
-      </w:r>
-      <w:r>
-        <w:t xml:space="preserve">maintenance required by supplier".</w:t>
+        <w:t xml:space="preserve">If you’ve decided to release the code</w:t>
+      </w:r>
+      <w:r>
+        <w:t xml:space="preserve"> </w:t>
+      </w:r>
+      <w:r>
+        <w:t xml:space="preserve">“</w:t>
+      </w:r>
+      <w:r>
+        <w:t xml:space="preserve">AS IS</w:t>
+      </w:r>
+      <w:r>
+        <w:t xml:space="preserve">”</w:t>
+      </w:r>
+      <w:r>
+        <w:t xml:space="preserve"> </w:t>
+      </w:r>
+      <w:r>
+        <w:t xml:space="preserve">and keep open</w:t>
+      </w:r>
+      <w:r>
+        <w:t xml:space="preserve"> </w:t>
+      </w:r>
+      <w:r>
+        <w:t xml:space="preserve">source community engagement to a minimum, this might be</w:t>
+      </w:r>
+      <w:r>
+        <w:t xml:space="preserve"> </w:t>
+      </w:r>
+      <w:r>
+        <w:t xml:space="preserve">“</w:t>
+      </w:r>
+      <w:r>
+        <w:t xml:space="preserve">no</w:t>
+      </w:r>
+      <w:r>
+        <w:t xml:space="preserve"> </w:t>
+      </w:r>
+      <w:r>
+        <w:t xml:space="preserve">maintenance required by supplier</w:t>
+      </w:r>
+      <w:r>
+        <w:t xml:space="preserve">”</w:t>
+      </w:r>
+      <w:r>
+        <w:t xml:space="preserve">.</w:t>
       </w:r>
     </w:p>
     <w:p>
@@ -2726,7 +2912,43 @@
         </w:numPr>
       </w:pPr>
       <w:r>
-        <w:t xml:space="preserve">replace the "Supplier Indemnity" clause in the IPR Guidelines Appendix One with the specimen "IP warranty and IP indemnity" clauses in the</w:t>
+        <w:t xml:space="preserve">replace the</w:t>
+      </w:r>
+      <w:r>
+        <w:t xml:space="preserve"> </w:t>
+      </w:r>
+      <w:r>
+        <w:t xml:space="preserve">“</w:t>
+      </w:r>
+      <w:r>
+        <w:t xml:space="preserve">Supplier Indemnity</w:t>
+      </w:r>
+      <w:r>
+        <w:t xml:space="preserve">”</w:t>
+      </w:r>
+      <w:r>
+        <w:t xml:space="preserve"> </w:t>
+      </w:r>
+      <w:r>
+        <w:t xml:space="preserve">clause in the IPR Guidelines Appendix One with the specimen</w:t>
+      </w:r>
+      <w:r>
+        <w:t xml:space="preserve"> </w:t>
+      </w:r>
+      <w:r>
+        <w:t xml:space="preserve">“</w:t>
+      </w:r>
+      <w:r>
+        <w:t xml:space="preserve">IP warranty and IP indemnity</w:t>
+      </w:r>
+      <w:r>
+        <w:t xml:space="preserve">”</w:t>
+      </w:r>
+      <w:r>
+        <w:t xml:space="preserve"> </w:t>
+      </w:r>
+      <w:r>
+        <w:t xml:space="preserve">clauses in the</w:t>
       </w:r>
       <w:r>
         <w:t xml:space="preserve"> </w:t>
@@ -2743,7 +2965,25 @@
         <w:t xml:space="preserve"> </w:t>
       </w:r>
       <w:r>
-        <w:t xml:space="preserve">in order to act in accordance with the "Act fairly towards developers when drafting IP warranties and indemnities" principle in NZGOAL-SE; and</w:t>
+        <w:t xml:space="preserve">in order to act in accordance with the</w:t>
+      </w:r>
+      <w:r>
+        <w:t xml:space="preserve"> </w:t>
+      </w:r>
+      <w:r>
+        <w:t xml:space="preserve">“</w:t>
+      </w:r>
+      <w:r>
+        <w:t xml:space="preserve">Act fairly towards developers when drafting IP warranties and indemnities</w:t>
+      </w:r>
+      <w:r>
+        <w:t xml:space="preserve">”</w:t>
+      </w:r>
+      <w:r>
+        <w:t xml:space="preserve"> </w:t>
+      </w:r>
+      <w:r>
+        <w:t xml:space="preserve">principle in NZGOAL-SE; and</w:t>
       </w:r>
     </w:p>
     <w:p>
@@ -3285,7 +3525,7 @@
         <w:t xml:space="preserve"> </w:t>
       </w:r>
       <w:r>
-        <w:t xml:space="preserve">IPR Guidelines, p. 13. See</w:t>
+        <w:t xml:space="preserve">IPR Guidelines, p. 13. See</w:t>
       </w:r>
       <w:r>
         <w:t xml:space="preserve"> </w:t>
@@ -3565,7 +3805,7 @@
         <w:t xml:space="preserve"> </w:t>
       </w:r>
       <w:r>
-        <w:t xml:space="preserve">"</w:t>
+        <w:t xml:space="preserve">“</w:t>
       </w:r>
       <w:hyperlink r:id="rId32">
         <w:r>
@@ -3588,7 +3828,7 @@
         </w:r>
       </w:hyperlink>
       <w:r>
-        <w:t xml:space="preserve">"</w:t>
+        <w:t xml:space="preserve">”</w:t>
       </w:r>
       <w:r>
         <w:t xml:space="preserve"> </w:t>
@@ -3958,7 +4198,7 @@
     </w:lvl>
   </w:abstractNum>
   <w:abstractNum w:abstractNumId="990">
-    <w:nsid w:val="2713e1ee"/>
+    <w:nsid w:val="84d72287"/>
     <w:multiLevelType w:val="multilevel"/>
     <w:lvl w:ilvl="0">
       <w:numFmt w:val="bullet"/>
@@ -4039,7 +4279,7 @@
     </w:lvl>
   </w:abstractNum>
   <w:abstractNum w:abstractNumId="99411">
-    <w:nsid w:val="cb175047"/>
+    <w:nsid w:val="c7cad5ba"/>
     <w:multiLevelType w:val="multilevel"/>
     <w:lvl w:ilvl="0">
       <w:start w:val="1"/>
@@ -4127,7 +4367,7 @@
     </w:lvl>
   </w:abstractNum>
   <w:abstractNum w:abstractNumId="99711">
-    <w:nsid w:val="3e8745a2"/>
+    <w:nsid w:val="21531bcd"/>
     <w:multiLevelType w:val="multilevel"/>
     <w:lvl w:ilvl="0">
       <w:start w:val="1"/>
@@ -4215,7 +4455,7 @@
     </w:lvl>
   </w:abstractNum>
   <w:abstractNum w:abstractNumId="99412">
-    <w:nsid w:val="ac8cdc70"/>
+    <w:nsid w:val="f1222eaf"/>
     <w:multiLevelType w:val="multilevel"/>
     <w:lvl w:ilvl="0">
       <w:start w:val="2"/>
@@ -4303,7 +4543,7 @@
     </w:lvl>
   </w:abstractNum>
   <w:abstractNum w:abstractNumId="991">
-    <w:nsid w:val="d65993f9"/>
+    <w:nsid w:val="60cdd456"/>
     <w:multiLevelType w:val="multilevel"/>
     <w:lvl w:ilvl="0">
       <w:numFmt w:val="bullet"/>
@@ -4384,7 +4624,7 @@
     </w:lvl>
   </w:abstractNum>
   <w:abstractNum w:abstractNumId="99413">
-    <w:nsid w:val="cd99a24c"/>
+    <w:nsid w:val="26441f1b"/>
     <w:multiLevelType w:val="multilevel"/>
     <w:lvl w:ilvl="0">
       <w:start w:val="3"/>
@@ -4472,7 +4712,7 @@
     </w:lvl>
   </w:abstractNum>
   <w:abstractNum w:abstractNumId="99414">
-    <w:nsid w:val="d35ecef4"/>
+    <w:nsid w:val="3bf3ad16"/>
     <w:multiLevelType w:val="multilevel"/>
     <w:lvl w:ilvl="0">
       <w:start w:val="4"/>
@@ -4560,7 +4800,7 @@
     </w:lvl>
   </w:abstractNum>
   <w:abstractNum w:abstractNumId="99415">
-    <w:nsid w:val="2c92097f"/>
+    <w:nsid w:val="e2ce3508"/>
     <w:multiLevelType w:val="multilevel"/>
     <w:lvl w:ilvl="0">
       <w:start w:val="5"/>
@@ -4648,7 +4888,7 @@
     </w:lvl>
   </w:abstractNum>
   <w:abstractNum w:abstractNumId="99419">
-    <w:nsid w:val="97d2f2eb"/>
+    <w:nsid w:val="fc4aa94c"/>
     <w:multiLevelType w:val="multilevel"/>
     <w:lvl w:ilvl="0">
       <w:start w:val="9"/>
@@ -4736,7 +4976,7 @@
     </w:lvl>
   </w:abstractNum>
   <w:abstractNum w:abstractNumId="994112">
-    <w:nsid w:val="7442c87a"/>
+    <w:nsid w:val="c88e21ea"/>
     <w:multiLevelType w:val="multilevel"/>
     <w:lvl w:ilvl="0">
       <w:start w:val="12"/>
@@ -4824,7 +5064,7 @@
     </w:lvl>
   </w:abstractNum>
   <w:abstractNum w:abstractNumId="994113">
-    <w:nsid w:val="52366904"/>
+    <w:nsid w:val="b51a0d4d"/>
     <w:multiLevelType w:val="multilevel"/>
     <w:lvl w:ilvl="0">
       <w:start w:val="13"/>
@@ -4912,7 +5152,7 @@
     </w:lvl>
   </w:abstractNum>
   <w:abstractNum w:abstractNumId="994114">
-    <w:nsid w:val="ee6907de"/>
+    <w:nsid w:val="76e4ba93"/>
     <w:multiLevelType w:val="multilevel"/>
     <w:lvl w:ilvl="0">
       <w:start w:val="14"/>
@@ -5000,7 +5240,7 @@
     </w:lvl>
   </w:abstractNum>
   <w:abstractNum w:abstractNumId="994115">
-    <w:nsid w:val="4fc96cd1"/>
+    <w:nsid w:val="3ac4eb54"/>
     <w:multiLevelType w:val="multilevel"/>
     <w:lvl w:ilvl="0">
       <w:start w:val="15"/>
@@ -5088,7 +5328,7 @@
     </w:lvl>
   </w:abstractNum>
   <w:abstractNum w:abstractNumId="994116">
-    <w:nsid w:val="51219ac5"/>
+    <w:nsid w:val="e127b8dd"/>
     <w:multiLevelType w:val="multilevel"/>
     <w:lvl w:ilvl="0">
       <w:start w:val="16"/>
@@ -5176,7 +5416,7 @@
     </w:lvl>
   </w:abstractNum>
   <w:abstractNum w:abstractNumId="994117">
-    <w:nsid w:val="278d2ec0"/>
+    <w:nsid w:val="372c1901"/>
     <w:multiLevelType w:val="multilevel"/>
     <w:lvl w:ilvl="0">
       <w:start w:val="17"/>
@@ -5264,7 +5504,7 @@
     </w:lvl>
   </w:abstractNum>
   <w:abstractNum w:abstractNumId="994118">
-    <w:nsid w:val="67bfcee5"/>
+    <w:nsid w:val="29b6d8e8"/>
     <w:multiLevelType w:val="multilevel"/>
     <w:lvl w:ilvl="0">
       <w:start w:val="18"/>
@@ -5352,7 +5592,7 @@
     </w:lvl>
   </w:abstractNum>
   <w:abstractNum w:abstractNumId="994119">
-    <w:nsid w:val="ba67e8c5"/>
+    <w:nsid w:val="b6f7d376"/>
     <w:multiLevelType w:val="multilevel"/>
     <w:lvl w:ilvl="0">
       <w:start w:val="19"/>
@@ -5440,7 +5680,7 @@
     </w:lvl>
   </w:abstractNum>
   <w:abstractNum w:abstractNumId="994120">
-    <w:nsid w:val="c5f7eb50"/>
+    <w:nsid w:val="3df658c7"/>
     <w:multiLevelType w:val="multilevel"/>
     <w:lvl w:ilvl="0">
       <w:start w:val="20"/>
@@ -5528,7 +5768,7 @@
     </w:lvl>
   </w:abstractNum>
   <w:abstractNum w:abstractNumId="994121">
-    <w:nsid w:val="a433d5db"/>
+    <w:nsid w:val="92560869"/>
     <w:multiLevelType w:val="multilevel"/>
     <w:lvl w:ilvl="0">
       <w:start w:val="21"/>
@@ -5616,7 +5856,7 @@
     </w:lvl>
   </w:abstractNum>
   <w:abstractNum w:abstractNumId="994124">
-    <w:nsid w:val="e06e423b"/>
+    <w:nsid w:val="bafbe355"/>
     <w:multiLevelType w:val="multilevel"/>
     <w:lvl w:ilvl="0">
       <w:start w:val="24"/>
@@ -5704,7 +5944,7 @@
     </w:lvl>
   </w:abstractNum>
   <w:abstractNum w:abstractNumId="994125">
-    <w:nsid w:val="5ff5b3ae"/>
+    <w:nsid w:val="a463aa3d"/>
     <w:multiLevelType w:val="multilevel"/>
     <w:lvl w:ilvl="0">
       <w:start w:val="25"/>
@@ -5792,7 +6032,7 @@
     </w:lvl>
   </w:abstractNum>
   <w:abstractNum w:abstractNumId="994126">
-    <w:nsid w:val="a4db1e67"/>
+    <w:nsid w:val="2f4081af"/>
     <w:multiLevelType w:val="multilevel"/>
     <w:lvl w:ilvl="0">
       <w:start w:val="26"/>
@@ -5880,7 +6120,7 @@
     </w:lvl>
   </w:abstractNum>
   <w:abstractNum w:abstractNumId="994129">
-    <w:nsid w:val="4b8cacce"/>
+    <w:nsid w:val="82d1d87f"/>
     <w:multiLevelType w:val="multilevel"/>
     <w:lvl w:ilvl="0">
       <w:start w:val="29"/>
@@ -5968,7 +6208,7 @@
     </w:lvl>
   </w:abstractNum>
   <w:abstractNum w:abstractNumId="994131">
-    <w:nsid w:val="8519ca8d"/>
+    <w:nsid w:val="7c1570e4"/>
     <w:multiLevelType w:val="multilevel"/>
     <w:lvl w:ilvl="0">
       <w:start w:val="31"/>
@@ -6056,7 +6296,7 @@
     </w:lvl>
   </w:abstractNum>
   <w:abstractNum w:abstractNumId="994132">
-    <w:nsid w:val="2ce3c111"/>
+    <w:nsid w:val="208e17c8"/>
     <w:multiLevelType w:val="multilevel"/>
     <w:lvl w:ilvl="0">
       <w:start w:val="32"/>
@@ -6144,7 +6384,7 @@
     </w:lvl>
   </w:abstractNum>
   <w:abstractNum w:abstractNumId="994133">
-    <w:nsid w:val="7aeb28b1"/>
+    <w:nsid w:val="d78de854"/>
     <w:multiLevelType w:val="multilevel"/>
     <w:lvl w:ilvl="0">
       <w:start w:val="33"/>
@@ -6232,7 +6472,7 @@
     </w:lvl>
   </w:abstractNum>
   <w:abstractNum w:abstractNumId="994134">
-    <w:nsid w:val="de18c108"/>
+    <w:nsid w:val="a54ddd9e"/>
     <w:multiLevelType w:val="multilevel"/>
     <w:lvl w:ilvl="0">
       <w:start w:val="34"/>
@@ -6320,7 +6560,7 @@
     </w:lvl>
   </w:abstractNum>
   <w:abstractNum w:abstractNumId="994135">
-    <w:nsid w:val="ca04b756"/>
+    <w:nsid w:val="ea9fe422"/>
     <w:multiLevelType w:val="multilevel"/>
     <w:lvl w:ilvl="0">
       <w:start w:val="35"/>
@@ -6408,7 +6648,7 @@
     </w:lvl>
   </w:abstractNum>
   <w:abstractNum w:abstractNumId="994136">
-    <w:nsid w:val="853e3e57"/>
+    <w:nsid w:val="c2d4aa62"/>
     <w:multiLevelType w:val="multilevel"/>
     <w:lvl w:ilvl="0">
       <w:start w:val="36"/>
@@ -6496,7 +6736,7 @@
     </w:lvl>
   </w:abstractNum>
   <w:abstractNum w:abstractNumId="994137">
-    <w:nsid w:val="cdf19dfe"/>
+    <w:nsid w:val="ea37c561"/>
     <w:multiLevelType w:val="multilevel"/>
     <w:lvl w:ilvl="0">
       <w:start w:val="37"/>
@@ -6584,7 +6824,7 @@
     </w:lvl>
   </w:abstractNum>
   <w:abstractNum w:abstractNumId="994138">
-    <w:nsid w:val="aac30cd0"/>
+    <w:nsid w:val="42cc6e5f"/>
     <w:multiLevelType w:val="multilevel"/>
     <w:lvl w:ilvl="0">
       <w:start w:val="38"/>
@@ -6672,7 +6912,7 @@
     </w:lvl>
   </w:abstractNum>
   <w:abstractNum w:abstractNumId="994140">
-    <w:nsid w:val="2ad76cec"/>
+    <w:nsid w:val="1d7b9958"/>
     <w:multiLevelType w:val="multilevel"/>
     <w:lvl w:ilvl="0">
       <w:start w:val="40"/>
@@ -6760,7 +7000,7 @@
     </w:lvl>
   </w:abstractNum>
   <w:abstractNum w:abstractNumId="994144">
-    <w:nsid w:val="da3e9bd5"/>
+    <w:nsid w:val="7d8d30cc"/>
     <w:multiLevelType w:val="multilevel"/>
     <w:lvl w:ilvl="0">
       <w:start w:val="44"/>
@@ -6848,7 +7088,7 @@
     </w:lvl>
   </w:abstractNum>
   <w:abstractNum w:abstractNumId="994147">
-    <w:nsid w:val="3d2a56e8"/>
+    <w:nsid w:val="4f95b5b9"/>
     <w:multiLevelType w:val="multilevel"/>
     <w:lvl w:ilvl="0">
       <w:start w:val="47"/>
@@ -6936,7 +7176,7 @@
     </w:lvl>
   </w:abstractNum>
   <w:abstractNum w:abstractNumId="99511">
-    <w:nsid w:val="4be4362a"/>
+    <w:nsid w:val="1203ceff"/>
     <w:multiLevelType w:val="multilevel"/>
     <w:lvl w:ilvl="0">
       <w:start w:val="1"/>
@@ -7024,7 +7264,7 @@
     </w:lvl>
   </w:abstractNum>
   <w:abstractNum w:abstractNumId="994149">
-    <w:nsid w:val="dd45396b"/>
+    <w:nsid w:val="a4196dd0"/>
     <w:multiLevelType w:val="multilevel"/>
     <w:lvl w:ilvl="0">
       <w:start w:val="49"/>
@@ -7112,7 +7352,7 @@
     </w:lvl>
   </w:abstractNum>
   <w:abstractNum w:abstractNumId="994151">
-    <w:nsid w:val="413cccd2"/>
+    <w:nsid w:val="922b0ca5"/>
     <w:multiLevelType w:val="multilevel"/>
     <w:lvl w:ilvl="0">
       <w:start w:val="51"/>
@@ -7200,7 +7440,7 @@
     </w:lvl>
   </w:abstractNum>
   <w:abstractNum w:abstractNumId="994154">
-    <w:nsid w:val="23d1fb8d"/>
+    <w:nsid w:val="b31dc7a8"/>
     <w:multiLevelType w:val="multilevel"/>
     <w:lvl w:ilvl="0">
       <w:start w:val="54"/>

</xml_diff>